<commit_message>
Alteração dataset do CAR
</commit_message>
<xml_diff>
--- a/projeto-de-pesquisa/versão-05-enviada.docx
+++ b/projeto-de-pesquisa/versão-05-enviada.docx
@@ -357,7 +357,23 @@
           <w:sz w:val="28"/>
           <w:szCs w:val="28"/>
         </w:rPr>
-        <w:t>MINERAÇÃO DE DADOS GEOESPACIAIS PÚBLICOS: ANÁLISE DO CADASTRO AMBIENTAL RURAL COMO FERRAMENTA DE APOIO À TOMADA DE DECISÃO EM PROBLEMAS AMBIENTAIS LIGADOS À BACIA HIDROGRÁFICA DO RIO PARAOPEBA</w:t>
+        <w:t>MINERAÇÃO DE DADOS GEOESPACIAIS: ANÁLISE DO CADASTRO AMBIENTAL RURAL</w:t>
+      </w:r>
+      <w:r>
+        <w:rPr>
+          <w:i w:val="0"/>
+          <w:sz w:val="28"/>
+          <w:szCs w:val="28"/>
+        </w:rPr>
+        <w:t xml:space="preserve"> E OUTRAS BASES DE DADOS PÚBLICOS</w:t>
+      </w:r>
+      <w:r>
+        <w:rPr>
+          <w:i w:val="0"/>
+          <w:sz w:val="28"/>
+          <w:szCs w:val="28"/>
+        </w:rPr>
+        <w:t xml:space="preserve"> COMO FERRAMENTA DE APOIO À TOMADA DE DECISÃO EM PROBLEMAS AMBIENTAIS LIGADOS À BACIA HIDROGRÁFICA DO RIO PARAOPEBA</w:t>
       </w:r>
     </w:p>
     <w:p/>
@@ -559,6 +575,7 @@
         <w:rPr>
           <w:szCs w:val="20"/>
         </w:rPr>
+        <w:lastRenderedPageBreak/>
         <w:t>2021</w:t>
       </w:r>
       <w:bookmarkEnd w:id="11"/>
@@ -716,47 +733,7 @@
           <w:sz w:val="28"/>
           <w:szCs w:val="28"/>
         </w:rPr>
-        <w:t xml:space="preserve">MINERAÇÃO </w:t>
-      </w:r>
-      <w:r>
-        <w:rPr>
-          <w:i w:val="0"/>
-          <w:sz w:val="28"/>
-          <w:szCs w:val="28"/>
-        </w:rPr>
-        <w:t>DE</w:t>
-      </w:r>
-      <w:r>
-        <w:rPr>
-          <w:i w:val="0"/>
-          <w:sz w:val="28"/>
-          <w:szCs w:val="28"/>
-        </w:rPr>
-        <w:t xml:space="preserve"> DADOS GEOESPACIAIS PÚBLICOS: ANÁLISE DO CADASTRO AMBIENTAL RURAL COMO FERRAMENTA DE APOIO À TOMADA DE DECISÃO EM PROBLEMAS </w:t>
-      </w:r>
-      <w:r>
-        <w:rPr>
-          <w:i w:val="0"/>
-          <w:sz w:val="28"/>
-          <w:szCs w:val="28"/>
-        </w:rPr>
-        <w:t xml:space="preserve">AMBIENTAIS </w:t>
-      </w:r>
-      <w:r>
-        <w:rPr>
-          <w:i w:val="0"/>
-          <w:sz w:val="28"/>
-          <w:szCs w:val="28"/>
-        </w:rPr>
-        <w:t xml:space="preserve">LIGADOS </w:t>
-      </w:r>
-      <w:r>
-        <w:rPr>
-          <w:i w:val="0"/>
-          <w:sz w:val="28"/>
-          <w:szCs w:val="28"/>
-        </w:rPr>
-        <w:t>À BACIA HIDROGRÁFICA DO RIO PARAOPEBA</w:t>
+        <w:t>MINERAÇÃO DE DADOS GEOESPACIAIS: ANÁLISE DO CADASTRO AMBIENTAL RURAL E OUTRAS BASES DE DADOS PÚBLICOS COMO FERRAMENTA DE APOIO À TOMADA DE DECISÃO EM PROBLEMAS AMBIENTAIS LIGADOS À BACIA HIDROGRÁFICA DO RIO PARAOPEBA</w:t>
       </w:r>
     </w:p>
     <w:p>
@@ -915,13 +892,8 @@
       <w:r>
         <w:tab/>
       </w:r>
-      <w:proofErr w:type="spellStart"/>
-      <w:r>
-        <w:t>Julio</w:t>
-      </w:r>
-      <w:proofErr w:type="spellEnd"/>
-      <w:r>
-        <w:t xml:space="preserve"> Cesar Soares dos Reis</w:t>
+      <w:r>
+        <w:t>Julio Cesar Soares dos Reis</w:t>
       </w:r>
     </w:p>
     <w:p>
@@ -939,25 +911,13 @@
       </w:r>
       <w:r>
         <w:tab/>
-      </w:r>
-      <w:proofErr w:type="spellStart"/>
-      <w:r>
-        <w:t>Co-orientador</w:t>
-      </w:r>
-      <w:proofErr w:type="spellEnd"/>
-      <w:r>
-        <w:t xml:space="preserve">: </w:t>
+        <w:t xml:space="preserve">Co-orientador: </w:t>
       </w:r>
       <w:r>
         <w:tab/>
       </w:r>
-      <w:proofErr w:type="spellStart"/>
-      <w:r>
-        <w:t>Jugurta</w:t>
-      </w:r>
-      <w:proofErr w:type="spellEnd"/>
-      <w:r>
-        <w:t xml:space="preserve"> Lisboa Filho</w:t>
+      <w:r>
+        <w:t>Jugurta Lisboa Filho</w:t>
       </w:r>
     </w:p>
     <w:p>
@@ -1082,6 +1042,7 @@
         </w:tabs>
       </w:pPr>
       <w:r>
+        <w:lastRenderedPageBreak/>
         <w:t>2021</w:t>
       </w:r>
     </w:p>
@@ -2064,64 +2025,15 @@
         <w:tab/>
         <w:t>Com o desastre ocorrido, parte das atividades econômicas foram comprometidas, uma vez que as áreas de ocorrência delas foram atingidas diretamente ou indiretamente. Buscando auxiliar no processo de retomada dessas atividades, dados públicos disponíveis podem ser utilizados no processo de tomada de decisão futuro. Como exemplo desses dados, tem-se os dados ambientais do Cadastro Ambiental Rural (CAR). Os dados referentes às propriedades rurais devem ser informados de maneira eletrônica por todos aqueles que possuem uma propriedade rural ou que são responsáveis legais pelas mesmas. Sendo assim, estes dados possuem a capacidade de descrever quantitativamente e qualitativamente uma dada região rural. Utilizando técnicas adequadas, é possível aplicar o Processo de Descoberta de Conhecimento em Bases de Dados (</w:t>
       </w:r>
-      <w:proofErr w:type="spellStart"/>
       <w:r>
         <w:rPr>
           <w:i/>
           <w:iCs/>
         </w:rPr>
-        <w:t>Knowledge</w:t>
-      </w:r>
-      <w:proofErr w:type="spellEnd"/>
-      <w:r>
-        <w:rPr>
-          <w:i/>
-          <w:iCs/>
-        </w:rPr>
-        <w:t xml:space="preserve"> Discovery in </w:t>
-      </w:r>
-      <w:proofErr w:type="spellStart"/>
-      <w:r>
-        <w:rPr>
-          <w:i/>
-          <w:iCs/>
-        </w:rPr>
-        <w:t>Database</w:t>
-      </w:r>
-      <w:proofErr w:type="spellEnd"/>
-      <w:r>
-        <w:rPr>
-          <w:i/>
-          <w:iCs/>
-        </w:rPr>
-        <w:t xml:space="preserve"> – KDD</w:t>
-      </w:r>
-      <w:r>
-        <w:t xml:space="preserve">) a fim de extrair informações, verificar hipóteses e descobrir novos padrões nos dados, como proposto por </w:t>
-      </w:r>
-      <w:proofErr w:type="spellStart"/>
-      <w:r>
-        <w:t>Fayyad</w:t>
-      </w:r>
-      <w:proofErr w:type="spellEnd"/>
-      <w:r>
-        <w:t xml:space="preserve">, </w:t>
-      </w:r>
-      <w:proofErr w:type="spellStart"/>
-      <w:r>
-        <w:t>Piatetsky</w:t>
-      </w:r>
-      <w:proofErr w:type="spellEnd"/>
-      <w:r>
-        <w:t xml:space="preserve">-Shapiro, </w:t>
-      </w:r>
-      <w:proofErr w:type="spellStart"/>
-      <w:r>
-        <w:t>Smyth</w:t>
-      </w:r>
-      <w:proofErr w:type="spellEnd"/>
-      <w:r>
-        <w:t xml:space="preserve"> (1996). </w:t>
+        <w:t>Knowledge Discovery in Database – KDD</w:t>
+      </w:r>
+      <w:r>
+        <w:t xml:space="preserve">) a fim de extrair informações, verificar hipóteses e descobrir novos padrões nos dados, como proposto por Fayyad, Piatetsky-Shapiro, Smyth (1996). </w:t>
       </w:r>
     </w:p>
     <w:p>
@@ -2447,23 +2359,7 @@
           <w:b/>
           <w:bCs/>
         </w:rPr>
-        <w:t xml:space="preserve">(algoritmos de </w:t>
-      </w:r>
-      <w:proofErr w:type="spellStart"/>
-      <w:r>
-        <w:rPr>
-          <w:b/>
-          <w:bCs/>
-        </w:rPr>
-        <w:t>clusterização</w:t>
-      </w:r>
-      <w:proofErr w:type="spellEnd"/>
-      <w:r>
-        <w:rPr>
-          <w:b/>
-          <w:bCs/>
-        </w:rPr>
-        <w:t>)</w:t>
+        <w:t>(algoritmos de clusterização)</w:t>
       </w:r>
     </w:p>
     <w:p/>
@@ -2572,15 +2468,7 @@
         <w:t>,</w:t>
       </w:r>
       <w:r>
-        <w:t xml:space="preserve"> o controle e o monitoramento das áreas rurais e a recuperação de áreas degradadas (De Alcântara </w:t>
-      </w:r>
-      <w:proofErr w:type="spellStart"/>
-      <w:r>
-        <w:t>Laudares</w:t>
-      </w:r>
-      <w:proofErr w:type="spellEnd"/>
-      <w:r>
-        <w:t>, Da Silva e Borges 2014),</w:t>
+        <w:t xml:space="preserve"> o controle e o monitoramento das áreas rurais e a recuperação de áreas degradadas (De Alcântara Laudares, Da Silva e Borges 2014),</w:t>
       </w:r>
       <w:r>
         <w:t xml:space="preserve"> o Governo Brasileiro definiu por meio da lei </w:t>
@@ -3439,83 +3327,24 @@
         <w:t xml:space="preserve"> o usuário consegue realizar o cadastro dos seus dados</w:t>
       </w:r>
       <w:r>
-        <w:t xml:space="preserve"> </w:t>
-      </w:r>
-      <w:r>
-        <w:t>por meio de uma interface web. Dessa forma, a aplicação pode ser classificada como sendo um exemplo de Sistema de Informação Geográfica Voluntário (</w:t>
-      </w:r>
-      <w:proofErr w:type="spellStart"/>
+        <w:t xml:space="preserve"> por meio de uma interface web. Dessa forma, a aplicação pode ser classificada como sendo um exemplo de Sistema de Informação Geográfica Voluntário (</w:t>
+      </w:r>
       <w:r>
         <w:rPr>
           <w:i/>
           <w:iCs/>
         </w:rPr>
-        <w:t>Volunteered</w:t>
-      </w:r>
-      <w:proofErr w:type="spellEnd"/>
-      <w:r>
-        <w:rPr>
-          <w:i/>
-          <w:iCs/>
-        </w:rPr>
-        <w:t xml:space="preserve"> </w:t>
-      </w:r>
-      <w:proofErr w:type="spellStart"/>
-      <w:r>
-        <w:rPr>
-          <w:i/>
-          <w:iCs/>
-        </w:rPr>
-        <w:t>Geographic</w:t>
-      </w:r>
-      <w:proofErr w:type="spellEnd"/>
-      <w:r>
-        <w:rPr>
-          <w:i/>
-          <w:iCs/>
-        </w:rPr>
-        <w:t xml:space="preserve"> </w:t>
-      </w:r>
-      <w:proofErr w:type="spellStart"/>
-      <w:r>
-        <w:rPr>
-          <w:i/>
-          <w:iCs/>
-        </w:rPr>
-        <w:t>Information</w:t>
-      </w:r>
-      <w:proofErr w:type="spellEnd"/>
-      <w:r>
-        <w:rPr>
-          <w:i/>
-          <w:iCs/>
-        </w:rPr>
-        <w:t xml:space="preserve"> – </w:t>
-      </w:r>
-      <w:r>
-        <w:t xml:space="preserve">VGI), pois, segundo </w:t>
-      </w:r>
-      <w:proofErr w:type="spellStart"/>
-      <w:r>
-        <w:t>Goodchild</w:t>
-      </w:r>
-      <w:proofErr w:type="spellEnd"/>
-      <w:r>
-        <w:t xml:space="preserve"> (2009), </w:t>
+        <w:t xml:space="preserve">Volunteered Geographic Information – </w:t>
+      </w:r>
+      <w:r>
+        <w:t xml:space="preserve">VGI), pois, segundo Goodchild (2009), </w:t>
       </w:r>
       <w:r>
         <w:rPr>
           <w:b/>
           <w:bCs/>
         </w:rPr>
-        <w:t>sistemas VGI são...</w:t>
-      </w:r>
-      <w:r>
-        <w:rPr>
-          <w:b/>
-          <w:bCs/>
-        </w:rPr>
-        <w:t xml:space="preserve"> </w:t>
+        <w:t xml:space="preserve">sistemas VGI são... </w:t>
       </w:r>
     </w:p>
     <w:p>
@@ -3559,25 +3388,11 @@
           <w:i/>
           <w:iCs/>
         </w:rPr>
-        <w:t xml:space="preserve"> </w:t>
-      </w:r>
-      <w:proofErr w:type="spellStart"/>
-      <w:r>
-        <w:rPr>
-          <w:i/>
-          <w:iCs/>
-        </w:rPr>
-        <w:t>shapefile</w:t>
-      </w:r>
-      <w:proofErr w:type="spellEnd"/>
-      <w:r>
-        <w:t xml:space="preserve"> (</w:t>
-      </w:r>
-      <w:proofErr w:type="spellStart"/>
-      <w:r>
-        <w:t>shp</w:t>
-      </w:r>
-      <w:proofErr w:type="spellEnd"/>
+        <w:t xml:space="preserve"> shapefile</w:t>
+      </w:r>
+      <w:r>
+        <w:t xml:space="preserve"> (shp</w:t>
+      </w:r>
       <w:r>
         <w:rPr>
           <w:rStyle w:val="Refdenotaderodap"/>
@@ -3625,37 +3440,12 @@
         <w:tab/>
         <w:t>A mineração de dados é uma das etapas finais do processo de Descobrimento de Informação em Bases de Dados (</w:t>
       </w:r>
-      <w:proofErr w:type="spellStart"/>
       <w:r>
         <w:rPr>
           <w:i/>
           <w:iCs/>
         </w:rPr>
-        <w:t>Knowledge</w:t>
-      </w:r>
-      <w:proofErr w:type="spellEnd"/>
-      <w:r>
-        <w:rPr>
-          <w:i/>
-          <w:iCs/>
-        </w:rPr>
-        <w:t xml:space="preserve"> Discovery in </w:t>
-      </w:r>
-      <w:proofErr w:type="spellStart"/>
-      <w:r>
-        <w:rPr>
-          <w:i/>
-          <w:iCs/>
-        </w:rPr>
-        <w:t>Databases</w:t>
-      </w:r>
-      <w:proofErr w:type="spellEnd"/>
-      <w:r>
-        <w:rPr>
-          <w:i/>
-          <w:iCs/>
-        </w:rPr>
-        <w:t xml:space="preserve"> – KDD)</w:t>
+        <w:t>Knowledge Discovery in Databases – KDD)</w:t>
       </w:r>
       <w:r>
         <w:t xml:space="preserve">. </w:t>
@@ -3683,15 +3473,7 @@
         <w:t>associação e agrupamento</w:t>
       </w:r>
       <w:r>
-        <w:t xml:space="preserve"> (</w:t>
-      </w:r>
-      <w:proofErr w:type="spellStart"/>
-      <w:r>
-        <w:t>clusterização</w:t>
-      </w:r>
-      <w:proofErr w:type="spellEnd"/>
-      <w:r>
-        <w:t>)</w:t>
+        <w:t xml:space="preserve"> (clusterização)</w:t>
       </w:r>
       <w:r>
         <w:t>.</w:t>
@@ -4001,15 +3783,7 @@
               <w:jc w:val="both"/>
             </w:pPr>
             <w:r>
-              <w:t>Agrupamento (</w:t>
-            </w:r>
-            <w:proofErr w:type="spellStart"/>
-            <w:r>
-              <w:t>Clusterização</w:t>
-            </w:r>
-            <w:proofErr w:type="spellEnd"/>
-            <w:r>
-              <w:t>)</w:t>
+              <w:t>Agrupamento (Clusterização)</w:t>
             </w:r>
           </w:p>
         </w:tc>
@@ -4227,31 +4001,13 @@
       <w:r>
         <w:t>SVM (</w:t>
       </w:r>
-      <w:proofErr w:type="spellStart"/>
       <w:r>
         <w:rPr>
           <w:i/>
           <w:iCs/>
         </w:rPr>
-        <w:t>Support</w:t>
-      </w:r>
-      <w:proofErr w:type="spellEnd"/>
-      <w:r>
-        <w:rPr>
-          <w:i/>
-          <w:iCs/>
-        </w:rPr>
-        <w:t xml:space="preserve"> Vector </w:t>
-      </w:r>
-      <w:proofErr w:type="spellStart"/>
-      <w:r>
-        <w:rPr>
-          <w:i/>
-          <w:iCs/>
-        </w:rPr>
-        <w:t>Machine</w:t>
-      </w:r>
-      <w:proofErr w:type="spellEnd"/>
+        <w:t>Support Vector Machine</w:t>
+      </w:r>
       <w:r>
         <w:t>)</w:t>
       </w:r>
@@ -4398,23 +4154,7 @@
         <w:spacing w:line="360" w:lineRule="auto"/>
       </w:pPr>
       <w:r>
-        <w:t>Métodos de Particionamento (K-</w:t>
-      </w:r>
-      <w:proofErr w:type="spellStart"/>
-      <w:r>
-        <w:t>means</w:t>
-      </w:r>
-      <w:proofErr w:type="spellEnd"/>
-      <w:r>
-        <w:t xml:space="preserve"> e K-</w:t>
-      </w:r>
-      <w:proofErr w:type="spellStart"/>
-      <w:r>
-        <w:t>Medoids</w:t>
-      </w:r>
-      <w:proofErr w:type="spellEnd"/>
-      <w:r>
-        <w:t>)</w:t>
+        <w:t>Métodos de Particionamento (K-means e K-Medoids)</w:t>
       </w:r>
     </w:p>
     <w:p>
@@ -4432,23 +4172,7 @@
         <w:spacing w:line="360" w:lineRule="auto"/>
       </w:pPr>
       <w:r>
-        <w:t>Métodos Hierárquicos (</w:t>
-      </w:r>
-      <w:proofErr w:type="spellStart"/>
-      <w:r>
-        <w:t>Aglomerativos</w:t>
-      </w:r>
-      <w:proofErr w:type="spellEnd"/>
-      <w:r>
-        <w:t xml:space="preserve"> e </w:t>
-      </w:r>
-      <w:proofErr w:type="spellStart"/>
-      <w:r>
-        <w:t>Divisivos</w:t>
-      </w:r>
-      <w:proofErr w:type="spellEnd"/>
-      <w:r>
-        <w:t>)</w:t>
+        <w:t>Métodos Hierárquicos (Aglomerativos e Divisivos)</w:t>
       </w:r>
     </w:p>
     <w:p>
@@ -4546,13 +4270,8 @@
         <w:t xml:space="preserve"> tipos de</w:t>
       </w:r>
       <w:r>
-        <w:t xml:space="preserve"> dados estruturados, como banco de dados ou arquivos em formato </w:t>
-      </w:r>
-      <w:proofErr w:type="spellStart"/>
-      <w:r>
-        <w:t>csv</w:t>
-      </w:r>
-      <w:proofErr w:type="spellEnd"/>
+        <w:t xml:space="preserve"> dados estruturados, como banco de dados ou arquivos em formato csv</w:t>
+      </w:r>
       <w:r>
         <w:t>.</w:t>
       </w:r>
@@ -4873,15 +4592,7 @@
         <w:t>https://educa.ibge.gov.br/images/vamoscontar/atividades/mapa_mundo_coordenadas.jpg</w:t>
       </w:r>
       <w:r>
-        <w:t xml:space="preserve">. Acesso em: 10 </w:t>
-      </w:r>
-      <w:proofErr w:type="spellStart"/>
-      <w:r>
-        <w:t>jan</w:t>
-      </w:r>
-      <w:proofErr w:type="spellEnd"/>
-      <w:r>
-        <w:t xml:space="preserve"> 2022</w:t>
+        <w:t>. Acesso em: 10 jan 2022</w:t>
       </w:r>
       <w:r>
         <w:t>)</w:t>
@@ -4949,15 +4660,7 @@
         <w:jc w:val="both"/>
       </w:pPr>
       <w:r>
-        <w:t xml:space="preserve">(exemplo: Universal </w:t>
-      </w:r>
-      <w:proofErr w:type="spellStart"/>
-      <w:r>
-        <w:t>Transverse</w:t>
-      </w:r>
-      <w:proofErr w:type="spellEnd"/>
-      <w:r>
-        <w:t xml:space="preserve"> Mercator (UTM))</w:t>
+        <w:t>(exemplo: Universal Transverse Mercator (UTM))</w:t>
       </w:r>
     </w:p>
     <w:p>
@@ -5026,15 +4729,7 @@
         <w:jc w:val="both"/>
       </w:pPr>
       <w:r>
-        <w:t xml:space="preserve">(dados vetoriais e dados </w:t>
-      </w:r>
-      <w:proofErr w:type="spellStart"/>
-      <w:r>
-        <w:t>rasterizados</w:t>
-      </w:r>
-      <w:proofErr w:type="spellEnd"/>
-      <w:r>
-        <w:t>)</w:t>
+        <w:t>(dados vetoriais e dados rasterizados)</w:t>
       </w:r>
     </w:p>
     <w:p>
@@ -5100,6 +4795,77 @@
       <w:r>
         <w:t xml:space="preserve"> </w:t>
       </w:r>
+    </w:p>
+    <w:p>
+      <w:pPr>
+        <w:ind w:left="360"/>
+      </w:pPr>
+      <w:r>
+        <w:t>(dados = CAR, PIB dos municípios – IBGE, outros dados que buscam descrever os aspectos socioeconômicos e ambientais da região</w:t>
+      </w:r>
+    </w:p>
+    <w:p>
+      <w:pPr>
+        <w:ind w:left="360"/>
+        <w:rPr>
+          <w:i/>
+          <w:iCs/>
+        </w:rPr>
+      </w:pPr>
+      <w:r>
+        <w:t xml:space="preserve">Clusterização, K-Means, PCA , </w:t>
+      </w:r>
+      <w:r>
+        <w:rPr>
+          <w:i/>
+          <w:iCs/>
+        </w:rPr>
+        <w:t>silhouette score</w:t>
+      </w:r>
+      <w:r>
+        <w:t xml:space="preserve"> e método </w:t>
+      </w:r>
+      <w:r>
+        <w:rPr>
+          <w:i/>
+          <w:iCs/>
+        </w:rPr>
+        <w:t xml:space="preserve">elbow </w:t>
+      </w:r>
+    </w:p>
+    <w:p>
+      <w:pPr>
+        <w:ind w:left="360"/>
+      </w:pPr>
+      <w:r>
+        <w:t xml:space="preserve">QGIS para determinar o número de </w:t>
+      </w:r>
+      <w:r>
+        <w:rPr>
+          <w:i/>
+          <w:iCs/>
+        </w:rPr>
+        <w:t>features</w:t>
+      </w:r>
+      <w:r>
+        <w:t xml:space="preserve"> por categoria de dados</w:t>
+      </w:r>
+      <w:r>
+        <w:t xml:space="preserve"> do CAR</w:t>
+      </w:r>
+    </w:p>
+    <w:p>
+      <w:pPr>
+        <w:ind w:left="360"/>
+      </w:pPr>
+      <w:r>
+        <w:t>)</w:t>
+      </w:r>
+    </w:p>
+    <w:p>
+      <w:pPr>
+        <w:ind w:left="360"/>
+      </w:pPr>
     </w:p>
     <w:p>
       <w:pPr>
@@ -5367,7 +5133,6 @@
                 <w:szCs w:val="20"/>
               </w:rPr>
             </w:pPr>
-            <w:proofErr w:type="spellStart"/>
             <w:r>
               <w:rPr>
                 <w:b/>
@@ -5377,7 +5142,6 @@
               </w:rPr>
               <w:t>Fev</w:t>
             </w:r>
-            <w:proofErr w:type="spellEnd"/>
           </w:p>
         </w:tc>
         <w:tc>
@@ -5435,7 +5199,6 @@
                 <w:szCs w:val="20"/>
               </w:rPr>
             </w:pPr>
-            <w:proofErr w:type="spellStart"/>
             <w:r>
               <w:rPr>
                 <w:b/>
@@ -5445,7 +5208,6 @@
               </w:rPr>
               <w:t>Abr</w:t>
             </w:r>
-            <w:proofErr w:type="spellEnd"/>
           </w:p>
         </w:tc>
         <w:tc>
@@ -5503,7 +5265,6 @@
                 <w:szCs w:val="20"/>
               </w:rPr>
             </w:pPr>
-            <w:proofErr w:type="spellStart"/>
             <w:r>
               <w:rPr>
                 <w:b/>
@@ -5513,7 +5274,6 @@
               </w:rPr>
               <w:t>Jun</w:t>
             </w:r>
-            <w:proofErr w:type="spellEnd"/>
           </w:p>
         </w:tc>
         <w:tc>
@@ -5571,7 +5331,6 @@
                 <w:szCs w:val="20"/>
               </w:rPr>
             </w:pPr>
-            <w:proofErr w:type="spellStart"/>
             <w:r>
               <w:rPr>
                 <w:b/>
@@ -5581,7 +5340,6 @@
               </w:rPr>
               <w:t>Ago</w:t>
             </w:r>
-            <w:proofErr w:type="spellEnd"/>
           </w:p>
         </w:tc>
         <w:tc>
@@ -5672,7 +5430,6 @@
                 <w:szCs w:val="20"/>
               </w:rPr>
             </w:pPr>
-            <w:proofErr w:type="spellStart"/>
             <w:r>
               <w:rPr>
                 <w:b/>
@@ -5682,7 +5439,6 @@
               </w:rPr>
               <w:t>Nov</w:t>
             </w:r>
-            <w:proofErr w:type="spellEnd"/>
           </w:p>
         </w:tc>
         <w:tc>
@@ -9798,39 +9554,7 @@
           <w:color w:val="222222"/>
           <w:shd w:val="clear" w:color="auto" w:fill="FFFFFF"/>
         </w:rPr>
-        <w:t xml:space="preserve">Birmingham: </w:t>
-      </w:r>
-      <w:proofErr w:type="spellStart"/>
-      <w:r>
-        <w:rPr>
-          <w:color w:val="222222"/>
-          <w:shd w:val="clear" w:color="auto" w:fill="FFFFFF"/>
-        </w:rPr>
-        <w:t>Packt</w:t>
-      </w:r>
-      <w:proofErr w:type="spellEnd"/>
-      <w:r>
-        <w:rPr>
-          <w:color w:val="222222"/>
-          <w:shd w:val="clear" w:color="auto" w:fill="FFFFFF"/>
-        </w:rPr>
-        <w:t xml:space="preserve"> </w:t>
-      </w:r>
-      <w:proofErr w:type="spellStart"/>
-      <w:r>
-        <w:rPr>
-          <w:color w:val="222222"/>
-          <w:shd w:val="clear" w:color="auto" w:fill="FFFFFF"/>
-        </w:rPr>
-        <w:t>Publishing</w:t>
-      </w:r>
-      <w:proofErr w:type="spellEnd"/>
-      <w:r>
-        <w:rPr>
-          <w:color w:val="222222"/>
-          <w:shd w:val="clear" w:color="auto" w:fill="FFFFFF"/>
-        </w:rPr>
-        <w:t>, 2010.</w:t>
+        <w:t>Birmingham: Packt Publishing, 2010.</w:t>
       </w:r>
     </w:p>
     <w:p>
@@ -10006,15 +9730,7 @@
         <w:jc w:val="both"/>
       </w:pPr>
       <w:r>
-        <w:t xml:space="preserve">PIB do setor agropecuário registrou alta de 5,7% no primeiro </w:t>
-      </w:r>
-      <w:proofErr w:type="spellStart"/>
-      <w:r>
-        <w:t>trimester</w:t>
-      </w:r>
-      <w:proofErr w:type="spellEnd"/>
-      <w:r>
-        <w:t>. Disponível em:&lt; https://www.gov.br/agricultura/pt-br/assuntos/noticias/pib-do-setor-agropecuario-registrou-alta-de-5-7-no-primeiro-trimestre&gt;. Acesso em: 23 out. 2021</w:t>
+        <w:t>PIB do setor agropecuário registrou alta de 5,7% no primeiro trimester. Disponível em:&lt; https://www.gov.br/agricultura/pt-br/assuntos/noticias/pib-do-setor-agropecuario-registrou-alta-de-5-7-no-primeiro-trimestre&gt;. Acesso em: 23 out. 2021</w:t>
       </w:r>
     </w:p>
     <w:p>
@@ -10088,23 +9804,7 @@
         <w:jc w:val="both"/>
       </w:pPr>
       <w:r>
-        <w:t xml:space="preserve">ESPINDOLA, </w:t>
-      </w:r>
-      <w:proofErr w:type="spellStart"/>
-      <w:r>
-        <w:t>Haruf</w:t>
-      </w:r>
-      <w:proofErr w:type="spellEnd"/>
-      <w:r>
-        <w:t xml:space="preserve"> </w:t>
-      </w:r>
-      <w:proofErr w:type="spellStart"/>
-      <w:r>
-        <w:t>Salmen</w:t>
-      </w:r>
-      <w:proofErr w:type="spellEnd"/>
-      <w:r>
-        <w:t xml:space="preserve">; NODARI, Eunice Sueli; SANTOS, Mauro Augusto dos. Rio Doce: riscos e incertezas a partir do desastre de Mariana (MG). </w:t>
+        <w:t xml:space="preserve">ESPINDOLA, Haruf Salmen; NODARI, Eunice Sueli; SANTOS, Mauro Augusto dos. Rio Doce: riscos e incertezas a partir do desastre de Mariana (MG). </w:t>
       </w:r>
       <w:r>
         <w:rPr>
@@ -10183,53 +9883,12 @@
         <w:ind w:left="359"/>
         <w:jc w:val="both"/>
       </w:pPr>
-      <w:proofErr w:type="spellStart"/>
       <w:r>
         <w:rPr>
           <w:b/>
           <w:bCs/>
         </w:rPr>
-        <w:t>What</w:t>
-      </w:r>
-      <w:proofErr w:type="spellEnd"/>
-      <w:r>
-        <w:rPr>
-          <w:b/>
-          <w:bCs/>
-        </w:rPr>
-        <w:t xml:space="preserve"> </w:t>
-      </w:r>
-      <w:proofErr w:type="spellStart"/>
-      <w:r>
-        <w:rPr>
-          <w:b/>
-          <w:bCs/>
-        </w:rPr>
-        <w:t>is</w:t>
-      </w:r>
-      <w:proofErr w:type="spellEnd"/>
-      <w:r>
-        <w:rPr>
-          <w:b/>
-          <w:bCs/>
-        </w:rPr>
-        <w:t xml:space="preserve"> </w:t>
-      </w:r>
-      <w:proofErr w:type="spellStart"/>
-      <w:r>
-        <w:rPr>
-          <w:b/>
-          <w:bCs/>
-        </w:rPr>
-        <w:t>geospatial</w:t>
-      </w:r>
-      <w:proofErr w:type="spellEnd"/>
-      <w:r>
-        <w:rPr>
-          <w:b/>
-          <w:bCs/>
-        </w:rPr>
-        <w:t xml:space="preserve"> data ?</w:t>
+        <w:t>What is geospatial data ?</w:t>
       </w:r>
       <w:r>
         <w:t xml:space="preserve"> Disponível em: </w:t>
@@ -10316,22 +9975,10 @@
           <w:b/>
           <w:bCs/>
         </w:rPr>
-        <w:t xml:space="preserve">Bacia do Rio </w:t>
-      </w:r>
-      <w:proofErr w:type="spellStart"/>
-      <w:r>
-        <w:rPr>
-          <w:b/>
-          <w:bCs/>
-        </w:rPr>
-        <w:t>Paraopeba.</w:t>
-      </w:r>
-      <w:r>
-        <w:t>Disponível</w:t>
-      </w:r>
-      <w:proofErr w:type="spellEnd"/>
-      <w:r>
-        <w:t xml:space="preserve"> em: </w:t>
+        <w:t>Bacia do Rio Paraopeba.</w:t>
+      </w:r>
+      <w:r>
+        <w:t xml:space="preserve">Disponível em: </w:t>
       </w:r>
       <w:r>
         <w:t>http://www.feam.br/component/content/article/901-bacia-do-rio-paraopeba</w:t>
@@ -10426,7 +10073,6 @@
         </w:rPr>
         <w:t xml:space="preserve">GOODCHILD, Michael F. Citizens as sensors: the world of volunteered geography. </w:t>
       </w:r>
-      <w:proofErr w:type="spellStart"/>
       <w:r>
         <w:rPr>
           <w:b/>
@@ -10434,7 +10080,6 @@
         </w:rPr>
         <w:t>GeoJournal</w:t>
       </w:r>
-      <w:proofErr w:type="spellEnd"/>
       <w:r>
         <w:t>, v. 69, n. 4, p. 211-221, 2007</w:t>
       </w:r>
@@ -10498,47 +10143,17 @@
       <w:r>
         <w:t xml:space="preserve">. </w:t>
       </w:r>
-      <w:proofErr w:type="spellStart"/>
       <w:r>
         <w:rPr>
           <w:lang w:val="en-US"/>
         </w:rPr>
-        <w:t>Acesso</w:t>
-      </w:r>
-      <w:proofErr w:type="spellEnd"/>
+        <w:t>Acesso em</w:t>
+      </w:r>
       <w:r>
         <w:rPr>
           <w:lang w:val="en-US"/>
         </w:rPr>
-        <w:t xml:space="preserve"> </w:t>
-      </w:r>
-      <w:proofErr w:type="spellStart"/>
-      <w:r>
-        <w:rPr>
-          <w:lang w:val="en-US"/>
-        </w:rPr>
-        <w:t>em</w:t>
-      </w:r>
-      <w:proofErr w:type="spellEnd"/>
-      <w:r>
-        <w:rPr>
-          <w:lang w:val="en-US"/>
-        </w:rPr>
-        <w:t xml:space="preserve">: 13 </w:t>
-      </w:r>
-      <w:proofErr w:type="spellStart"/>
-      <w:r>
-        <w:rPr>
-          <w:lang w:val="en-US"/>
-        </w:rPr>
-        <w:t>novem</w:t>
-      </w:r>
-      <w:proofErr w:type="spellEnd"/>
-      <w:r>
-        <w:rPr>
-          <w:lang w:val="en-US"/>
-        </w:rPr>
-        <w:t>. 2021</w:t>
+        <w:t>: 13 novem. 2021</w:t>
       </w:r>
     </w:p>
     <w:p>
@@ -10576,47 +10191,72 @@
         </w:rPr>
         <w:t xml:space="preserve">HAND, David J. Statistics and data mining: intersecting disciplines. </w:t>
       </w:r>
-      <w:proofErr w:type="spellStart"/>
       <w:r>
         <w:rPr>
           <w:b/>
           <w:bCs/>
           <w:lang w:val="en-US"/>
         </w:rPr>
-        <w:t>Acm</w:t>
-      </w:r>
-      <w:proofErr w:type="spellEnd"/>
+        <w:t>Acm Sigkdd Explorations Newsletter</w:t>
+      </w:r>
+      <w:r>
+        <w:rPr>
+          <w:lang w:val="en-US"/>
+        </w:rPr>
+        <w:t>, v. 1, n. 1, p. 16-19, 1999.</w:t>
+      </w:r>
+    </w:p>
+    <w:p>
+      <w:pPr>
+        <w:tabs>
+          <w:tab w:val="left" w:pos="709"/>
+          <w:tab w:val="left" w:pos="7560"/>
+          <w:tab w:val="right" w:pos="9072"/>
+        </w:tabs>
+        <w:spacing w:line="360" w:lineRule="auto"/>
+        <w:ind w:left="359"/>
+        <w:jc w:val="both"/>
+        <w:rPr>
+          <w:color w:val="222222"/>
+          <w:shd w:val="clear" w:color="auto" w:fill="FFFFFF"/>
+          <w:lang w:val="en-US"/>
+        </w:rPr>
+      </w:pPr>
+    </w:p>
+    <w:p>
+      <w:pPr>
+        <w:tabs>
+          <w:tab w:val="left" w:pos="709"/>
+          <w:tab w:val="left" w:pos="7560"/>
+          <w:tab w:val="right" w:pos="9072"/>
+        </w:tabs>
+        <w:spacing w:line="360" w:lineRule="auto"/>
+        <w:ind w:left="359"/>
+        <w:jc w:val="both"/>
+      </w:pPr>
+      <w:r>
+        <w:rPr>
+          <w:lang w:val="en-US"/>
+        </w:rPr>
+        <w:lastRenderedPageBreak/>
+        <w:t xml:space="preserve">MILLER, Harvey J.; HAN, Jiawei. </w:t>
+      </w:r>
       <w:r>
         <w:rPr>
           <w:b/>
           <w:bCs/>
           <w:lang w:val="en-US"/>
         </w:rPr>
-        <w:t xml:space="preserve"> </w:t>
-      </w:r>
-      <w:proofErr w:type="spellStart"/>
-      <w:r>
-        <w:rPr>
-          <w:b/>
-          <w:bCs/>
+        <w:t>Geographic data mining and knowledge discovery</w:t>
+      </w:r>
+      <w:r>
+        <w:rPr>
           <w:lang w:val="en-US"/>
         </w:rPr>
-        <w:t>Sigkdd</w:t>
-      </w:r>
-      <w:proofErr w:type="spellEnd"/>
-      <w:r>
-        <w:rPr>
-          <w:b/>
-          <w:bCs/>
-          <w:lang w:val="en-US"/>
-        </w:rPr>
-        <w:t xml:space="preserve"> Explorations Newsletter</w:t>
-      </w:r>
-      <w:r>
-        <w:rPr>
-          <w:lang w:val="en-US"/>
-        </w:rPr>
-        <w:t>, v. 1, n. 1, p. 16-19, 1999.</w:t>
+        <w:t xml:space="preserve">. </w:t>
+      </w:r>
+      <w:r>
+        <w:t>CRC press, 2009.</w:t>
       </w:r>
     </w:p>
     <w:p>
@@ -10629,11 +10269,6 @@
         <w:spacing w:line="360" w:lineRule="auto"/>
         <w:ind w:left="359"/>
         <w:jc w:val="both"/>
-        <w:rPr>
-          <w:color w:val="222222"/>
-          <w:shd w:val="clear" w:color="auto" w:fill="FFFFFF"/>
-          <w:lang w:val="en-US"/>
-        </w:rPr>
       </w:pPr>
     </w:p>
     <w:p>
@@ -10648,36 +10283,17 @@
         <w:jc w:val="both"/>
       </w:pPr>
       <w:r>
-        <w:rPr>
-          <w:lang w:val="en-US"/>
-        </w:rPr>
-        <w:lastRenderedPageBreak/>
-        <w:t xml:space="preserve">MILLER, Harvey J.; HAN, Jiawei. </w:t>
+        <w:t xml:space="preserve">DE ALCÂNTARA LAUDARES, Sarita Soraia; DA SILVA, Kmila Gomes; BORGES, Luís Antônio Coimbra. Cadastro Ambiental Rural: uma análise da nova ferramenta para regularização ambiental no Brasil. </w:t>
       </w:r>
       <w:r>
         <w:rPr>
           <w:b/>
           <w:bCs/>
-          <w:lang w:val="en-US"/>
-        </w:rPr>
-        <w:t>Geographic data mining and knowledge discovery</w:t>
-      </w:r>
-      <w:r>
-        <w:rPr>
-          <w:lang w:val="en-US"/>
-        </w:rPr>
-        <w:t xml:space="preserve">. </w:t>
-      </w:r>
-      <w:r>
-        <w:t xml:space="preserve">CRC </w:t>
-      </w:r>
-      <w:proofErr w:type="spellStart"/>
-      <w:r>
-        <w:t>press</w:t>
-      </w:r>
-      <w:proofErr w:type="spellEnd"/>
-      <w:r>
-        <w:t>, 2009.</w:t>
+        </w:rPr>
+        <w:t>Desenvolvimento e Meio Ambiente</w:t>
+      </w:r>
+      <w:r>
+        <w:t>, v. 31, 2014</w:t>
       </w:r>
     </w:p>
     <w:p>
@@ -10704,85 +10320,15 @@
         <w:jc w:val="both"/>
       </w:pPr>
       <w:r>
-        <w:t xml:space="preserve">DE ALCÂNTARA LAUDARES, Sarita Soraia; DA SILVA, </w:t>
-      </w:r>
-      <w:proofErr w:type="spellStart"/>
-      <w:r>
-        <w:t>Kmila</w:t>
-      </w:r>
-      <w:proofErr w:type="spellEnd"/>
-      <w:r>
-        <w:t xml:space="preserve"> Gomes; BORGES, Luís Antônio Coimbra. Cadastro Ambiental Rural: uma análise da nova ferramenta para regularização ambiental no Brasil. </w:t>
+        <w:t xml:space="preserve">DE AMO, Sandra. Técnicas de mineração de dados. </w:t>
       </w:r>
       <w:r>
         <w:rPr>
           <w:b/>
           <w:bCs/>
         </w:rPr>
-        <w:t>Desenvolvimento e Meio Ambiente</w:t>
-      </w:r>
-      <w:r>
-        <w:t>, v. 31, 2014</w:t>
-      </w:r>
-    </w:p>
-    <w:p>
-      <w:pPr>
-        <w:tabs>
-          <w:tab w:val="left" w:pos="709"/>
-          <w:tab w:val="left" w:pos="7560"/>
-          <w:tab w:val="right" w:pos="9072"/>
-        </w:tabs>
-        <w:spacing w:line="360" w:lineRule="auto"/>
-        <w:ind w:left="359"/>
-        <w:jc w:val="both"/>
-      </w:pPr>
-    </w:p>
-    <w:p>
-      <w:pPr>
-        <w:tabs>
-          <w:tab w:val="left" w:pos="709"/>
-          <w:tab w:val="left" w:pos="7560"/>
-          <w:tab w:val="right" w:pos="9072"/>
-        </w:tabs>
-        <w:spacing w:line="360" w:lineRule="auto"/>
-        <w:ind w:left="359"/>
-        <w:jc w:val="both"/>
-      </w:pPr>
-      <w:r>
-        <w:t xml:space="preserve">DE AMO, Sandra. Técnicas de mineração de dados. </w:t>
-      </w:r>
-      <w:r>
-        <w:rPr>
-          <w:b/>
-          <w:bCs/>
-        </w:rPr>
-        <w:t xml:space="preserve">Jornada de </w:t>
-      </w:r>
-      <w:proofErr w:type="spellStart"/>
-      <w:r>
-        <w:rPr>
-          <w:b/>
-          <w:bCs/>
-        </w:rPr>
-        <w:t>Atualizaçao</w:t>
-      </w:r>
-      <w:proofErr w:type="spellEnd"/>
-      <w:r>
-        <w:rPr>
-          <w:b/>
-          <w:bCs/>
-        </w:rPr>
-        <w:t xml:space="preserve"> em </w:t>
-      </w:r>
-      <w:proofErr w:type="spellStart"/>
-      <w:r>
-        <w:rPr>
-          <w:b/>
-          <w:bCs/>
-        </w:rPr>
-        <w:t>Informatica</w:t>
-      </w:r>
-      <w:proofErr w:type="spellEnd"/>
+        <w:t>Jornada de Atualizaçao em Informatica</w:t>
+      </w:r>
       <w:r>
         <w:t>, 2004.</w:t>
       </w:r>

</xml_diff>

<commit_message>
Dados do CAR adicionados na clusterização
</commit_message>
<xml_diff>
--- a/projeto-de-pesquisa/versão-05-enviada.docx
+++ b/projeto-de-pesquisa/versão-05-enviada.docx
@@ -357,7 +357,7 @@
           <w:sz w:val="28"/>
           <w:szCs w:val="28"/>
         </w:rPr>
-        <w:t>MINERAÇÃO DE DADOS GEOESPACIAIS: ANÁLISE DO CADASTRO AMBIENTAL RURAL</w:t>
+        <w:t>MINERAÇÃO DE DADOS GEO</w:t>
       </w:r>
       <w:r>
         <w:rPr>
@@ -365,7 +365,7 @@
           <w:sz w:val="28"/>
           <w:szCs w:val="28"/>
         </w:rPr>
-        <w:t xml:space="preserve"> E OUTRAS BASES DE DADOS PÚBLICOS</w:t>
+        <w:t>GRÁFICOS</w:t>
       </w:r>
       <w:r>
         <w:rPr>
@@ -373,7 +373,63 @@
           <w:sz w:val="28"/>
           <w:szCs w:val="28"/>
         </w:rPr>
-        <w:t xml:space="preserve"> COMO FERRAMENTA DE APOIO À TOMADA DE DECISÃO EM PROBLEMAS AMBIENTAIS LIGADOS À BACIA HIDROGRÁFICA DO RIO PARAOPEBA</w:t>
+        <w:t>: ANÁLISE DO CADASTRO AMBIENTAL RURAL</w:t>
+      </w:r>
+      <w:r>
+        <w:rPr>
+          <w:i w:val="0"/>
+          <w:sz w:val="28"/>
+          <w:szCs w:val="28"/>
+        </w:rPr>
+        <w:t xml:space="preserve"> E OUTRAS BASES DE DADOS PÚBLICOS</w:t>
+      </w:r>
+      <w:r>
+        <w:rPr>
+          <w:i w:val="0"/>
+          <w:sz w:val="28"/>
+          <w:szCs w:val="28"/>
+        </w:rPr>
+        <w:t xml:space="preserve"> COMO FERRAMENTA</w:t>
+      </w:r>
+      <w:r>
+        <w:rPr>
+          <w:i w:val="0"/>
+          <w:sz w:val="28"/>
+          <w:szCs w:val="28"/>
+        </w:rPr>
+        <w:t>S</w:t>
+      </w:r>
+      <w:r>
+        <w:rPr>
+          <w:i w:val="0"/>
+          <w:sz w:val="28"/>
+          <w:szCs w:val="28"/>
+        </w:rPr>
+        <w:t xml:space="preserve"> DE APOIO À TOMADA DE DECISÃO EM PROBLEMAS AMBIENTAIS LIGADOS À BACIA</w:t>
+      </w:r>
+      <w:r>
+        <w:rPr>
+          <w:i w:val="0"/>
+          <w:sz w:val="28"/>
+          <w:szCs w:val="28"/>
+        </w:rPr>
+        <w:t>S</w:t>
+      </w:r>
+      <w:r>
+        <w:rPr>
+          <w:i w:val="0"/>
+          <w:sz w:val="28"/>
+          <w:szCs w:val="28"/>
+        </w:rPr>
+        <w:t xml:space="preserve"> HIDROGRÁFICA</w:t>
+      </w:r>
+      <w:r>
+        <w:rPr>
+          <w:i w:val="0"/>
+          <w:sz w:val="28"/>
+          <w:szCs w:val="28"/>
+        </w:rPr>
+        <w:t xml:space="preserve">S </w:t>
       </w:r>
     </w:p>
     <w:p/>
@@ -575,7 +631,6 @@
         <w:rPr>
           <w:szCs w:val="20"/>
         </w:rPr>
-        <w:lastRenderedPageBreak/>
         <w:t>2021</w:t>
       </w:r>
       <w:bookmarkEnd w:id="11"/>
@@ -733,7 +788,7 @@
           <w:sz w:val="28"/>
           <w:szCs w:val="28"/>
         </w:rPr>
-        <w:t>MINERAÇÃO DE DADOS GEOESPACIAIS: ANÁLISE DO CADASTRO AMBIENTAL RURAL E OUTRAS BASES DE DADOS PÚBLICOS COMO FERRAMENTA DE APOIO À TOMADA DE DECISÃO EM PROBLEMAS AMBIENTAIS LIGADOS À BACIA HIDROGRÁFICA DO RIO PARAOPEBA</w:t>
+        <w:t xml:space="preserve">MINERAÇÃO DE DADOS GEOGRÁFICOS: ANÁLISE DO CADASTRO AMBIENTAL RURAL E OUTRAS BASES DE DADOS PÚBLICOS COMO FERRAMENTAS DE APOIO À TOMADA DE DECISÃO EM PROBLEMAS AMBIENTAIS LIGADOS À BACIAS HIDROGRÁFICAS </w:t>
       </w:r>
     </w:p>
     <w:p>
@@ -892,8 +947,13 @@
       <w:r>
         <w:tab/>
       </w:r>
-      <w:r>
-        <w:t>Julio Cesar Soares dos Reis</w:t>
+      <w:proofErr w:type="spellStart"/>
+      <w:r>
+        <w:t>Julio</w:t>
+      </w:r>
+      <w:proofErr w:type="spellEnd"/>
+      <w:r>
+        <w:t xml:space="preserve"> Cesar Soares dos Reis</w:t>
       </w:r>
     </w:p>
     <w:p>
@@ -911,13 +971,25 @@
       </w:r>
       <w:r>
         <w:tab/>
-        <w:t xml:space="preserve">Co-orientador: </w:t>
+      </w:r>
+      <w:proofErr w:type="spellStart"/>
+      <w:r>
+        <w:t>Co-orientador</w:t>
+      </w:r>
+      <w:proofErr w:type="spellEnd"/>
+      <w:r>
+        <w:t xml:space="preserve">: </w:t>
       </w:r>
       <w:r>
         <w:tab/>
       </w:r>
-      <w:r>
-        <w:t>Jugurta Lisboa Filho</w:t>
+      <w:proofErr w:type="spellStart"/>
+      <w:r>
+        <w:t>Jugurta</w:t>
+      </w:r>
+      <w:proofErr w:type="spellEnd"/>
+      <w:r>
+        <w:t xml:space="preserve"> Lisboa Filho</w:t>
       </w:r>
     </w:p>
     <w:p>
@@ -1042,7 +1114,6 @@
         </w:tabs>
       </w:pPr>
       <w:r>
-        <w:lastRenderedPageBreak/>
         <w:t>2021</w:t>
       </w:r>
     </w:p>
@@ -2025,15 +2096,64 @@
         <w:tab/>
         <w:t>Com o desastre ocorrido, parte das atividades econômicas foram comprometidas, uma vez que as áreas de ocorrência delas foram atingidas diretamente ou indiretamente. Buscando auxiliar no processo de retomada dessas atividades, dados públicos disponíveis podem ser utilizados no processo de tomada de decisão futuro. Como exemplo desses dados, tem-se os dados ambientais do Cadastro Ambiental Rural (CAR). Os dados referentes às propriedades rurais devem ser informados de maneira eletrônica por todos aqueles que possuem uma propriedade rural ou que são responsáveis legais pelas mesmas. Sendo assim, estes dados possuem a capacidade de descrever quantitativamente e qualitativamente uma dada região rural. Utilizando técnicas adequadas, é possível aplicar o Processo de Descoberta de Conhecimento em Bases de Dados (</w:t>
       </w:r>
+      <w:proofErr w:type="spellStart"/>
       <w:r>
         <w:rPr>
           <w:i/>
           <w:iCs/>
         </w:rPr>
-        <w:t>Knowledge Discovery in Database – KDD</w:t>
-      </w:r>
-      <w:r>
-        <w:t xml:space="preserve">) a fim de extrair informações, verificar hipóteses e descobrir novos padrões nos dados, como proposto por Fayyad, Piatetsky-Shapiro, Smyth (1996). </w:t>
+        <w:t>Knowledge</w:t>
+      </w:r>
+      <w:proofErr w:type="spellEnd"/>
+      <w:r>
+        <w:rPr>
+          <w:i/>
+          <w:iCs/>
+        </w:rPr>
+        <w:t xml:space="preserve"> Discovery in </w:t>
+      </w:r>
+      <w:proofErr w:type="spellStart"/>
+      <w:r>
+        <w:rPr>
+          <w:i/>
+          <w:iCs/>
+        </w:rPr>
+        <w:t>Database</w:t>
+      </w:r>
+      <w:proofErr w:type="spellEnd"/>
+      <w:r>
+        <w:rPr>
+          <w:i/>
+          <w:iCs/>
+        </w:rPr>
+        <w:t xml:space="preserve"> – KDD</w:t>
+      </w:r>
+      <w:r>
+        <w:t xml:space="preserve">) a fim de extrair informações, verificar hipóteses e descobrir novos padrões nos dados, como proposto por </w:t>
+      </w:r>
+      <w:proofErr w:type="spellStart"/>
+      <w:r>
+        <w:t>Fayyad</w:t>
+      </w:r>
+      <w:proofErr w:type="spellEnd"/>
+      <w:r>
+        <w:t xml:space="preserve">, </w:t>
+      </w:r>
+      <w:proofErr w:type="spellStart"/>
+      <w:r>
+        <w:t>Piatetsky</w:t>
+      </w:r>
+      <w:proofErr w:type="spellEnd"/>
+      <w:r>
+        <w:t xml:space="preserve">-Shapiro, </w:t>
+      </w:r>
+      <w:proofErr w:type="spellStart"/>
+      <w:r>
+        <w:t>Smyth</w:t>
+      </w:r>
+      <w:proofErr w:type="spellEnd"/>
+      <w:r>
+        <w:t xml:space="preserve"> (1996). </w:t>
       </w:r>
     </w:p>
     <w:p>
@@ -2339,12 +2459,21 @@
       <w:r>
         <w:t xml:space="preserve">Usar técnicas de </w:t>
       </w:r>
+      <w:proofErr w:type="spellStart"/>
       <w:r>
         <w:rPr>
           <w:i/>
           <w:iCs/>
         </w:rPr>
-        <w:t>Explainable IA (XAI)</w:t>
+        <w:t>Explainable</w:t>
+      </w:r>
+      <w:proofErr w:type="spellEnd"/>
+      <w:r>
+        <w:rPr>
+          <w:i/>
+          <w:iCs/>
+        </w:rPr>
+        <w:t xml:space="preserve"> IA (XAI)</w:t>
       </w:r>
       <w:r>
         <w:t xml:space="preserve"> para determinar as variáveis mais importantes consideradas pelos algoritmos.</w:t>
@@ -2490,7 +2619,15 @@
         <w:t>,</w:t>
       </w:r>
       <w:r>
-        <w:t xml:space="preserve"> o controle e o monitoramento das áreas rurais e a recuperação de áreas degradadas (De Alcântara Laudares, Da Silva e Borges 2014),</w:t>
+        <w:t xml:space="preserve"> o controle e o monitoramento das áreas rurais e a recuperação de áreas degradadas (De Alcântara </w:t>
+      </w:r>
+      <w:proofErr w:type="spellStart"/>
+      <w:r>
+        <w:t>Laudares</w:t>
+      </w:r>
+      <w:proofErr w:type="spellEnd"/>
+      <w:r>
+        <w:t>, Da Silva e Borges 2014),</w:t>
       </w:r>
       <w:r>
         <w:t xml:space="preserve"> o Governo Brasileiro definiu por meio da lei </w:t>
@@ -3350,15 +3487,64 @@
       <w:r>
         <w:t xml:space="preserve"> por meio de uma interface web. Dessa forma, a aplicação pode ser classificada como sendo um exemplo de Sistema de Informação Geográfica Voluntário (</w:t>
       </w:r>
+      <w:proofErr w:type="spellStart"/>
       <w:r>
         <w:rPr>
           <w:i/>
           <w:iCs/>
         </w:rPr>
-        <w:t xml:space="preserve">Volunteered Geographic Information – </w:t>
-      </w:r>
-      <w:r>
-        <w:t xml:space="preserve">VGI), pois, segundo Goodchild (2009), </w:t>
+        <w:t>Volunteered</w:t>
+      </w:r>
+      <w:proofErr w:type="spellEnd"/>
+      <w:r>
+        <w:rPr>
+          <w:i/>
+          <w:iCs/>
+        </w:rPr>
+        <w:t xml:space="preserve"> </w:t>
+      </w:r>
+      <w:proofErr w:type="spellStart"/>
+      <w:r>
+        <w:rPr>
+          <w:i/>
+          <w:iCs/>
+        </w:rPr>
+        <w:t>Geographic</w:t>
+      </w:r>
+      <w:proofErr w:type="spellEnd"/>
+      <w:r>
+        <w:rPr>
+          <w:i/>
+          <w:iCs/>
+        </w:rPr>
+        <w:t xml:space="preserve"> </w:t>
+      </w:r>
+      <w:proofErr w:type="spellStart"/>
+      <w:r>
+        <w:rPr>
+          <w:i/>
+          <w:iCs/>
+        </w:rPr>
+        <w:t>Information</w:t>
+      </w:r>
+      <w:proofErr w:type="spellEnd"/>
+      <w:r>
+        <w:rPr>
+          <w:i/>
+          <w:iCs/>
+        </w:rPr>
+        <w:t xml:space="preserve"> – </w:t>
+      </w:r>
+      <w:r>
+        <w:t xml:space="preserve">VGI), pois, segundo </w:t>
+      </w:r>
+      <w:proofErr w:type="spellStart"/>
+      <w:r>
+        <w:t>Goodchild</w:t>
+      </w:r>
+      <w:proofErr w:type="spellEnd"/>
+      <w:r>
+        <w:t xml:space="preserve"> (2009), </w:t>
       </w:r>
       <w:r>
         <w:rPr>
@@ -3409,11 +3595,25 @@
           <w:i/>
           <w:iCs/>
         </w:rPr>
-        <w:t xml:space="preserve"> shapefile</w:t>
-      </w:r>
-      <w:r>
-        <w:t xml:space="preserve"> (shp</w:t>
-      </w:r>
+        <w:t xml:space="preserve"> </w:t>
+      </w:r>
+      <w:proofErr w:type="spellStart"/>
+      <w:r>
+        <w:rPr>
+          <w:i/>
+          <w:iCs/>
+        </w:rPr>
+        <w:t>shapefile</w:t>
+      </w:r>
+      <w:proofErr w:type="spellEnd"/>
+      <w:r>
+        <w:t xml:space="preserve"> (</w:t>
+      </w:r>
+      <w:proofErr w:type="spellStart"/>
+      <w:r>
+        <w:t>shp</w:t>
+      </w:r>
+      <w:proofErr w:type="spellEnd"/>
       <w:r>
         <w:rPr>
           <w:rStyle w:val="Refdenotaderodap"/>
@@ -3461,12 +3661,37 @@
         <w:tab/>
         <w:t>A mineração de dados é uma das etapas finais do processo de Descobrimento de Informação em Bases de Dados (</w:t>
       </w:r>
+      <w:proofErr w:type="spellStart"/>
       <w:r>
         <w:rPr>
           <w:i/>
           <w:iCs/>
         </w:rPr>
-        <w:t>Knowledge Discovery in Databases – KDD)</w:t>
+        <w:t>Knowledge</w:t>
+      </w:r>
+      <w:proofErr w:type="spellEnd"/>
+      <w:r>
+        <w:rPr>
+          <w:i/>
+          <w:iCs/>
+        </w:rPr>
+        <w:t xml:space="preserve"> Discovery in </w:t>
+      </w:r>
+      <w:proofErr w:type="spellStart"/>
+      <w:r>
+        <w:rPr>
+          <w:i/>
+          <w:iCs/>
+        </w:rPr>
+        <w:t>Databases</w:t>
+      </w:r>
+      <w:proofErr w:type="spellEnd"/>
+      <w:r>
+        <w:rPr>
+          <w:i/>
+          <w:iCs/>
+        </w:rPr>
+        <w:t xml:space="preserve"> – KDD)</w:t>
       </w:r>
       <w:r>
         <w:t xml:space="preserve">. </w:t>
@@ -3494,7 +3719,15 @@
         <w:t>associação e agrupamento</w:t>
       </w:r>
       <w:r>
-        <w:t xml:space="preserve"> (clusterização)</w:t>
+        <w:t xml:space="preserve"> (</w:t>
+      </w:r>
+      <w:proofErr w:type="spellStart"/>
+      <w:r>
+        <w:t>clusterização</w:t>
+      </w:r>
+      <w:proofErr w:type="spellEnd"/>
+      <w:r>
+        <w:t>)</w:t>
       </w:r>
       <w:r>
         <w:t>.</w:t>
@@ -3804,7 +4037,15 @@
               <w:jc w:val="both"/>
             </w:pPr>
             <w:r>
-              <w:t>Agrupamento (Clusterização)</w:t>
+              <w:t>Agrupamento (</w:t>
+            </w:r>
+            <w:proofErr w:type="spellStart"/>
+            <w:r>
+              <w:t>Clusterização</w:t>
+            </w:r>
+            <w:proofErr w:type="spellEnd"/>
+            <w:r>
+              <w:t>)</w:t>
             </w:r>
           </w:p>
         </w:tc>
@@ -4022,13 +4263,31 @@
       <w:r>
         <w:t>SVM (</w:t>
       </w:r>
+      <w:proofErr w:type="spellStart"/>
       <w:r>
         <w:rPr>
           <w:i/>
           <w:iCs/>
         </w:rPr>
-        <w:t>Support Vector Machine</w:t>
-      </w:r>
+        <w:t>Support</w:t>
+      </w:r>
+      <w:proofErr w:type="spellEnd"/>
+      <w:r>
+        <w:rPr>
+          <w:i/>
+          <w:iCs/>
+        </w:rPr>
+        <w:t xml:space="preserve"> Vector </w:t>
+      </w:r>
+      <w:proofErr w:type="spellStart"/>
+      <w:r>
+        <w:rPr>
+          <w:i/>
+          <w:iCs/>
+        </w:rPr>
+        <w:t>Machine</w:t>
+      </w:r>
+      <w:proofErr w:type="spellEnd"/>
       <w:r>
         <w:t>)</w:t>
       </w:r>
@@ -4175,7 +4434,23 @@
         <w:spacing w:line="360" w:lineRule="auto"/>
       </w:pPr>
       <w:r>
-        <w:t>Métodos de Particionamento (K-means e K-Medoids)</w:t>
+        <w:t>Métodos de Particionamento (K-</w:t>
+      </w:r>
+      <w:proofErr w:type="spellStart"/>
+      <w:r>
+        <w:t>means</w:t>
+      </w:r>
+      <w:proofErr w:type="spellEnd"/>
+      <w:r>
+        <w:t xml:space="preserve"> e K-</w:t>
+      </w:r>
+      <w:proofErr w:type="spellStart"/>
+      <w:r>
+        <w:t>Medoids</w:t>
+      </w:r>
+      <w:proofErr w:type="spellEnd"/>
+      <w:r>
+        <w:t>)</w:t>
       </w:r>
     </w:p>
     <w:p>
@@ -4193,7 +4468,23 @@
         <w:spacing w:line="360" w:lineRule="auto"/>
       </w:pPr>
       <w:r>
-        <w:t>Métodos Hierárquicos (Aglomerativos e Divisivos)</w:t>
+        <w:t>Métodos Hierárquicos (</w:t>
+      </w:r>
+      <w:proofErr w:type="spellStart"/>
+      <w:r>
+        <w:t>Aglomerativos</w:t>
+      </w:r>
+      <w:proofErr w:type="spellEnd"/>
+      <w:r>
+        <w:t xml:space="preserve"> e </w:t>
+      </w:r>
+      <w:proofErr w:type="spellStart"/>
+      <w:r>
+        <w:t>Divisivos</w:t>
+      </w:r>
+      <w:proofErr w:type="spellEnd"/>
+      <w:r>
+        <w:t>)</w:t>
       </w:r>
     </w:p>
     <w:p>
@@ -4291,8 +4582,13 @@
         <w:t xml:space="preserve"> tipos de</w:t>
       </w:r>
       <w:r>
-        <w:t xml:space="preserve"> dados estruturados, como banco de dados ou arquivos em formato csv</w:t>
-      </w:r>
+        <w:t xml:space="preserve"> dados estruturados, como banco de dados ou arquivos em formato </w:t>
+      </w:r>
+      <w:proofErr w:type="spellStart"/>
+      <w:r>
+        <w:t>csv</w:t>
+      </w:r>
+      <w:proofErr w:type="spellEnd"/>
       <w:r>
         <w:t>.</w:t>
       </w:r>
@@ -4613,7 +4909,15 @@
         <w:t>https://educa.ibge.gov.br/images/vamoscontar/atividades/mapa_mundo_coordenadas.jpg</w:t>
       </w:r>
       <w:r>
-        <w:t>. Acesso em: 10 jan 2022</w:t>
+        <w:t xml:space="preserve">. Acesso em: 10 </w:t>
+      </w:r>
+      <w:proofErr w:type="spellStart"/>
+      <w:r>
+        <w:t>jan</w:t>
+      </w:r>
+      <w:proofErr w:type="spellEnd"/>
+      <w:r>
+        <w:t xml:space="preserve"> 2022</w:t>
       </w:r>
       <w:r>
         <w:t>)</w:t>
@@ -4681,7 +4985,15 @@
         <w:jc w:val="both"/>
       </w:pPr>
       <w:r>
-        <w:t>(exemplo: Universal Transverse Mercator (UTM))</w:t>
+        <w:t xml:space="preserve">(exemplo: Universal </w:t>
+      </w:r>
+      <w:proofErr w:type="spellStart"/>
+      <w:r>
+        <w:t>Transverse</w:t>
+      </w:r>
+      <w:proofErr w:type="spellEnd"/>
+      <w:r>
+        <w:t xml:space="preserve"> Mercator (UTM))</w:t>
       </w:r>
     </w:p>
     <w:p>
@@ -4750,7 +5062,15 @@
         <w:jc w:val="both"/>
       </w:pPr>
       <w:r>
-        <w:t>(dados vetoriais e dados rasterizados)</w:t>
+        <w:t xml:space="preserve">(dados vetoriais e dados </w:t>
+      </w:r>
+      <w:proofErr w:type="spellStart"/>
+      <w:r>
+        <w:t>rasterizados</w:t>
+      </w:r>
+      <w:proofErr w:type="spellEnd"/>
+      <w:r>
+        <w:t>)</w:t>
       </w:r>
     </w:p>
     <w:p>
@@ -4833,41 +5153,74 @@
           <w:iCs/>
         </w:rPr>
       </w:pPr>
-      <w:r>
-        <w:t xml:space="preserve">Clusterização, K-Means, PCA , </w:t>
-      </w:r>
+      <w:proofErr w:type="spellStart"/>
+      <w:r>
+        <w:t>Clusterização</w:t>
+      </w:r>
+      <w:proofErr w:type="spellEnd"/>
+      <w:r>
+        <w:t>, K-</w:t>
+      </w:r>
+      <w:proofErr w:type="spellStart"/>
+      <w:r>
+        <w:t>Means</w:t>
+      </w:r>
+      <w:proofErr w:type="spellEnd"/>
+      <w:r>
+        <w:t xml:space="preserve">, PCA , </w:t>
+      </w:r>
+      <w:proofErr w:type="spellStart"/>
       <w:r>
         <w:rPr>
           <w:i/>
           <w:iCs/>
         </w:rPr>
-        <w:t>silhouette score</w:t>
-      </w:r>
-      <w:r>
-        <w:t xml:space="preserve"> e método </w:t>
-      </w:r>
+        <w:t>silhouette</w:t>
+      </w:r>
+      <w:proofErr w:type="spellEnd"/>
       <w:r>
         <w:rPr>
           <w:i/>
           <w:iCs/>
         </w:rPr>
-        <w:t xml:space="preserve">elbow </w:t>
-      </w:r>
-    </w:p>
-    <w:p>
-      <w:pPr>
-        <w:ind w:left="360"/>
-      </w:pPr>
-      <w:r>
-        <w:t xml:space="preserve">QGIS para determinar o número de </w:t>
-      </w:r>
+        <w:t xml:space="preserve"> score</w:t>
+      </w:r>
+      <w:r>
+        <w:t xml:space="preserve"> e método </w:t>
+      </w:r>
+      <w:proofErr w:type="spellStart"/>
       <w:r>
         <w:rPr>
           <w:i/>
           <w:iCs/>
         </w:rPr>
+        <w:t>elbow</w:t>
+      </w:r>
+      <w:proofErr w:type="spellEnd"/>
+      <w:r>
+        <w:rPr>
+          <w:i/>
+          <w:iCs/>
+        </w:rPr>
+        <w:t xml:space="preserve"> </w:t>
+      </w:r>
+    </w:p>
+    <w:p>
+      <w:pPr>
+        <w:ind w:left="360"/>
+      </w:pPr>
+      <w:r>
+        <w:t xml:space="preserve">QGIS para determinar o número de </w:t>
+      </w:r>
+      <w:proofErr w:type="spellStart"/>
+      <w:r>
+        <w:rPr>
+          <w:i/>
+          <w:iCs/>
+        </w:rPr>
         <w:t>features</w:t>
       </w:r>
+      <w:proofErr w:type="spellEnd"/>
       <w:r>
         <w:t xml:space="preserve"> por categoria de dados</w:t>
       </w:r>
@@ -5154,6 +5507,7 @@
                 <w:szCs w:val="20"/>
               </w:rPr>
             </w:pPr>
+            <w:proofErr w:type="spellStart"/>
             <w:r>
               <w:rPr>
                 <w:b/>
@@ -5163,6 +5517,7 @@
               </w:rPr>
               <w:t>Fev</w:t>
             </w:r>
+            <w:proofErr w:type="spellEnd"/>
           </w:p>
         </w:tc>
         <w:tc>
@@ -5220,6 +5575,7 @@
                 <w:szCs w:val="20"/>
               </w:rPr>
             </w:pPr>
+            <w:proofErr w:type="spellStart"/>
             <w:r>
               <w:rPr>
                 <w:b/>
@@ -5229,6 +5585,7 @@
               </w:rPr>
               <w:t>Abr</w:t>
             </w:r>
+            <w:proofErr w:type="spellEnd"/>
           </w:p>
         </w:tc>
         <w:tc>
@@ -5286,6 +5643,7 @@
                 <w:szCs w:val="20"/>
               </w:rPr>
             </w:pPr>
+            <w:proofErr w:type="spellStart"/>
             <w:r>
               <w:rPr>
                 <w:b/>
@@ -5295,6 +5653,7 @@
               </w:rPr>
               <w:t>Jun</w:t>
             </w:r>
+            <w:proofErr w:type="spellEnd"/>
           </w:p>
         </w:tc>
         <w:tc>
@@ -5352,6 +5711,7 @@
                 <w:szCs w:val="20"/>
               </w:rPr>
             </w:pPr>
+            <w:proofErr w:type="spellStart"/>
             <w:r>
               <w:rPr>
                 <w:b/>
@@ -5361,6 +5721,7 @@
               </w:rPr>
               <w:t>Ago</w:t>
             </w:r>
+            <w:proofErr w:type="spellEnd"/>
           </w:p>
         </w:tc>
         <w:tc>
@@ -5451,6 +5812,7 @@
                 <w:szCs w:val="20"/>
               </w:rPr>
             </w:pPr>
+            <w:proofErr w:type="spellStart"/>
             <w:r>
               <w:rPr>
                 <w:b/>
@@ -5460,6 +5822,7 @@
               </w:rPr>
               <w:t>Nov</w:t>
             </w:r>
+            <w:proofErr w:type="spellEnd"/>
           </w:p>
         </w:tc>
         <w:tc>
@@ -9575,7 +9938,39 @@
           <w:color w:val="222222"/>
           <w:shd w:val="clear" w:color="auto" w:fill="FFFFFF"/>
         </w:rPr>
-        <w:t>Birmingham: Packt Publishing, 2010.</w:t>
+        <w:t xml:space="preserve">Birmingham: </w:t>
+      </w:r>
+      <w:proofErr w:type="spellStart"/>
+      <w:r>
+        <w:rPr>
+          <w:color w:val="222222"/>
+          <w:shd w:val="clear" w:color="auto" w:fill="FFFFFF"/>
+        </w:rPr>
+        <w:t>Packt</w:t>
+      </w:r>
+      <w:proofErr w:type="spellEnd"/>
+      <w:r>
+        <w:rPr>
+          <w:color w:val="222222"/>
+          <w:shd w:val="clear" w:color="auto" w:fill="FFFFFF"/>
+        </w:rPr>
+        <w:t xml:space="preserve"> </w:t>
+      </w:r>
+      <w:proofErr w:type="spellStart"/>
+      <w:r>
+        <w:rPr>
+          <w:color w:val="222222"/>
+          <w:shd w:val="clear" w:color="auto" w:fill="FFFFFF"/>
+        </w:rPr>
+        <w:t>Publishing</w:t>
+      </w:r>
+      <w:proofErr w:type="spellEnd"/>
+      <w:r>
+        <w:rPr>
+          <w:color w:val="222222"/>
+          <w:shd w:val="clear" w:color="auto" w:fill="FFFFFF"/>
+        </w:rPr>
+        <w:t>, 2010.</w:t>
       </w:r>
     </w:p>
     <w:p>
@@ -9751,7 +10146,15 @@
         <w:jc w:val="both"/>
       </w:pPr>
       <w:r>
-        <w:t>PIB do setor agropecuário registrou alta de 5,7% no primeiro trimester. Disponível em:&lt; https://www.gov.br/agricultura/pt-br/assuntos/noticias/pib-do-setor-agropecuario-registrou-alta-de-5-7-no-primeiro-trimestre&gt;. Acesso em: 23 out. 2021</w:t>
+        <w:t xml:space="preserve">PIB do setor agropecuário registrou alta de 5,7% no primeiro </w:t>
+      </w:r>
+      <w:proofErr w:type="spellStart"/>
+      <w:r>
+        <w:t>trimester</w:t>
+      </w:r>
+      <w:proofErr w:type="spellEnd"/>
+      <w:r>
+        <w:t>. Disponível em:&lt; https://www.gov.br/agricultura/pt-br/assuntos/noticias/pib-do-setor-agropecuario-registrou-alta-de-5-7-no-primeiro-trimestre&gt;. Acesso em: 23 out. 2021</w:t>
       </w:r>
     </w:p>
     <w:p>
@@ -9825,7 +10228,23 @@
         <w:jc w:val="both"/>
       </w:pPr>
       <w:r>
-        <w:t xml:space="preserve">ESPINDOLA, Haruf Salmen; NODARI, Eunice Sueli; SANTOS, Mauro Augusto dos. Rio Doce: riscos e incertezas a partir do desastre de Mariana (MG). </w:t>
+        <w:t xml:space="preserve">ESPINDOLA, </w:t>
+      </w:r>
+      <w:proofErr w:type="spellStart"/>
+      <w:r>
+        <w:t>Haruf</w:t>
+      </w:r>
+      <w:proofErr w:type="spellEnd"/>
+      <w:r>
+        <w:t xml:space="preserve"> </w:t>
+      </w:r>
+      <w:proofErr w:type="spellStart"/>
+      <w:r>
+        <w:t>Salmen</w:t>
+      </w:r>
+      <w:proofErr w:type="spellEnd"/>
+      <w:r>
+        <w:t xml:space="preserve">; NODARI, Eunice Sueli; SANTOS, Mauro Augusto dos. Rio Doce: riscos e incertezas a partir do desastre de Mariana (MG). </w:t>
       </w:r>
       <w:r>
         <w:rPr>
@@ -9904,12 +10323,53 @@
         <w:ind w:left="359"/>
         <w:jc w:val="both"/>
       </w:pPr>
+      <w:proofErr w:type="spellStart"/>
       <w:r>
         <w:rPr>
           <w:b/>
           <w:bCs/>
         </w:rPr>
-        <w:t>What is geospatial data ?</w:t>
+        <w:t>What</w:t>
+      </w:r>
+      <w:proofErr w:type="spellEnd"/>
+      <w:r>
+        <w:rPr>
+          <w:b/>
+          <w:bCs/>
+        </w:rPr>
+        <w:t xml:space="preserve"> </w:t>
+      </w:r>
+      <w:proofErr w:type="spellStart"/>
+      <w:r>
+        <w:rPr>
+          <w:b/>
+          <w:bCs/>
+        </w:rPr>
+        <w:t>is</w:t>
+      </w:r>
+      <w:proofErr w:type="spellEnd"/>
+      <w:r>
+        <w:rPr>
+          <w:b/>
+          <w:bCs/>
+        </w:rPr>
+        <w:t xml:space="preserve"> </w:t>
+      </w:r>
+      <w:proofErr w:type="spellStart"/>
+      <w:r>
+        <w:rPr>
+          <w:b/>
+          <w:bCs/>
+        </w:rPr>
+        <w:t>geospatial</w:t>
+      </w:r>
+      <w:proofErr w:type="spellEnd"/>
+      <w:r>
+        <w:rPr>
+          <w:b/>
+          <w:bCs/>
+        </w:rPr>
+        <w:t xml:space="preserve"> data ?</w:t>
       </w:r>
       <w:r>
         <w:t xml:space="preserve"> Disponível em: </w:t>
@@ -9996,10 +10456,22 @@
           <w:b/>
           <w:bCs/>
         </w:rPr>
-        <w:t>Bacia do Rio Paraopeba.</w:t>
-      </w:r>
-      <w:r>
-        <w:t xml:space="preserve">Disponível em: </w:t>
+        <w:t xml:space="preserve">Bacia do Rio </w:t>
+      </w:r>
+      <w:proofErr w:type="spellStart"/>
+      <w:r>
+        <w:rPr>
+          <w:b/>
+          <w:bCs/>
+        </w:rPr>
+        <w:t>Paraopeba.</w:t>
+      </w:r>
+      <w:r>
+        <w:t>Disponível</w:t>
+      </w:r>
+      <w:proofErr w:type="spellEnd"/>
+      <w:r>
+        <w:t xml:space="preserve"> em: </w:t>
       </w:r>
       <w:r>
         <w:t>http://www.feam.br/component/content/article/901-bacia-do-rio-paraopeba</w:t>
@@ -10094,6 +10566,7 @@
         </w:rPr>
         <w:t xml:space="preserve">GOODCHILD, Michael F. Citizens as sensors: the world of volunteered geography. </w:t>
       </w:r>
+      <w:proofErr w:type="spellStart"/>
       <w:r>
         <w:rPr>
           <w:b/>
@@ -10101,6 +10574,7 @@
         </w:rPr>
         <w:t>GeoJournal</w:t>
       </w:r>
+      <w:proofErr w:type="spellEnd"/>
       <w:r>
         <w:t>, v. 69, n. 4, p. 211-221, 2007</w:t>
       </w:r>
@@ -10164,17 +10638,47 @@
       <w:r>
         <w:t xml:space="preserve">. </w:t>
       </w:r>
+      <w:proofErr w:type="spellStart"/>
       <w:r>
         <w:rPr>
           <w:lang w:val="en-US"/>
         </w:rPr>
-        <w:t>Acesso em</w:t>
-      </w:r>
+        <w:t>Acesso</w:t>
+      </w:r>
+      <w:proofErr w:type="spellEnd"/>
       <w:r>
         <w:rPr>
           <w:lang w:val="en-US"/>
         </w:rPr>
-        <w:t>: 13 novem. 2021</w:t>
+        <w:t xml:space="preserve"> </w:t>
+      </w:r>
+      <w:proofErr w:type="spellStart"/>
+      <w:r>
+        <w:rPr>
+          <w:lang w:val="en-US"/>
+        </w:rPr>
+        <w:t>em</w:t>
+      </w:r>
+      <w:proofErr w:type="spellEnd"/>
+      <w:r>
+        <w:rPr>
+          <w:lang w:val="en-US"/>
+        </w:rPr>
+        <w:t xml:space="preserve">: 13 </w:t>
+      </w:r>
+      <w:proofErr w:type="spellStart"/>
+      <w:r>
+        <w:rPr>
+          <w:lang w:val="en-US"/>
+        </w:rPr>
+        <w:t>novem</w:t>
+      </w:r>
+      <w:proofErr w:type="spellEnd"/>
+      <w:r>
+        <w:rPr>
+          <w:lang w:val="en-US"/>
+        </w:rPr>
+        <w:t>. 2021</w:t>
       </w:r>
     </w:p>
     <w:p>
@@ -10212,13 +10716,41 @@
         </w:rPr>
         <w:t xml:space="preserve">HAND, David J. Statistics and data mining: intersecting disciplines. </w:t>
       </w:r>
+      <w:proofErr w:type="spellStart"/>
       <w:r>
         <w:rPr>
           <w:b/>
           <w:bCs/>
           <w:lang w:val="en-US"/>
         </w:rPr>
-        <w:t>Acm Sigkdd Explorations Newsletter</w:t>
+        <w:t>Acm</w:t>
+      </w:r>
+      <w:proofErr w:type="spellEnd"/>
+      <w:r>
+        <w:rPr>
+          <w:b/>
+          <w:bCs/>
+          <w:lang w:val="en-US"/>
+        </w:rPr>
+        <w:t xml:space="preserve"> </w:t>
+      </w:r>
+      <w:proofErr w:type="spellStart"/>
+      <w:r>
+        <w:rPr>
+          <w:b/>
+          <w:bCs/>
+          <w:lang w:val="en-US"/>
+        </w:rPr>
+        <w:t>Sigkdd</w:t>
+      </w:r>
+      <w:proofErr w:type="spellEnd"/>
+      <w:r>
+        <w:rPr>
+          <w:b/>
+          <w:bCs/>
+          <w:lang w:val="en-US"/>
+        </w:rPr>
+        <w:t xml:space="preserve"> Explorations Newsletter</w:t>
       </w:r>
       <w:r>
         <w:rPr>
@@ -10277,7 +10809,15 @@
         <w:t xml:space="preserve">. </w:t>
       </w:r>
       <w:r>
-        <w:t>CRC press, 2009.</w:t>
+        <w:t xml:space="preserve">CRC </w:t>
+      </w:r>
+      <w:proofErr w:type="spellStart"/>
+      <w:r>
+        <w:t>press</w:t>
+      </w:r>
+      <w:proofErr w:type="spellEnd"/>
+      <w:r>
+        <w:t>, 2009.</w:t>
       </w:r>
     </w:p>
     <w:p>
@@ -10304,7 +10844,15 @@
         <w:jc w:val="both"/>
       </w:pPr>
       <w:r>
-        <w:t xml:space="preserve">DE ALCÂNTARA LAUDARES, Sarita Soraia; DA SILVA, Kmila Gomes; BORGES, Luís Antônio Coimbra. Cadastro Ambiental Rural: uma análise da nova ferramenta para regularização ambiental no Brasil. </w:t>
+        <w:t xml:space="preserve">DE ALCÂNTARA LAUDARES, Sarita Soraia; DA SILVA, </w:t>
+      </w:r>
+      <w:proofErr w:type="spellStart"/>
+      <w:r>
+        <w:t>Kmila</w:t>
+      </w:r>
+      <w:proofErr w:type="spellEnd"/>
+      <w:r>
+        <w:t xml:space="preserve"> Gomes; BORGES, Luís Antônio Coimbra. Cadastro Ambiental Rural: uma análise da nova ferramenta para regularização ambiental no Brasil. </w:t>
       </w:r>
       <w:r>
         <w:rPr>
@@ -10348,8 +10896,33 @@
           <w:b/>
           <w:bCs/>
         </w:rPr>
-        <w:t>Jornada de Atualizaçao em Informatica</w:t>
-      </w:r>
+        <w:t xml:space="preserve">Jornada de </w:t>
+      </w:r>
+      <w:proofErr w:type="spellStart"/>
+      <w:r>
+        <w:rPr>
+          <w:b/>
+          <w:bCs/>
+        </w:rPr>
+        <w:t>Atualizaçao</w:t>
+      </w:r>
+      <w:proofErr w:type="spellEnd"/>
+      <w:r>
+        <w:rPr>
+          <w:b/>
+          <w:bCs/>
+        </w:rPr>
+        <w:t xml:space="preserve"> em </w:t>
+      </w:r>
+      <w:proofErr w:type="spellStart"/>
+      <w:r>
+        <w:rPr>
+          <w:b/>
+          <w:bCs/>
+        </w:rPr>
+        <w:t>Informatica</w:t>
+      </w:r>
+      <w:proofErr w:type="spellEnd"/>
       <w:r>
         <w:t>, 2004.</w:t>
       </w:r>

</xml_diff>